<commit_message>
le push du vendredi mais qui en fait est lundi matin :-p
</commit_message>
<xml_diff>
--- a/ui/Altalents.MVC/Templates/Template_DT_Altea_2024_ItemExperience.docx
+++ b/ui/Altalents.MVC/Templates/Template_DT_Altea_2024_ItemExperience.docx
@@ -23,10 +23,10 @@
         <w:tblLook w:val="04A0" w:firstRow="1" w:lastRow="0" w:firstColumn="1" w:lastColumn="0" w:noHBand="0" w:noVBand="1"/>
       </w:tblPr>
       <w:tblGrid>
-        <w:gridCol w:w="2635"/>
+        <w:gridCol w:w="4365"/>
         <w:gridCol w:w="475"/>
-        <w:gridCol w:w="2910"/>
-        <w:gridCol w:w="4436"/>
+        <w:gridCol w:w="1933"/>
+        <w:gridCol w:w="3683"/>
       </w:tblGrid>
       <w:tr>
         <w:tc>
@@ -246,8 +246,9 @@
                 <w:b/>
                 <w:bCs/>
                 <w:color w:val="1D2263"/>
+                <w:lang w:val="en-CA"/>
               </w:rPr>
-              <w:t>{{EXP_PROJ_NAME}}</w:t>
+              <w:t>{{EXP_PROJ_OR_MISSION_LIBELLE}}</w:t>
             </w:r>
           </w:p>
         </w:tc>
@@ -272,7 +273,13 @@
               </w:rPr>
             </w:pPr>
             <w:r>
-              <w:t>{{EXP_PROJ_VALUES}}</w:t>
+              <w:t>{{EXP_PROJ_</w:t>
+            </w:r>
+            <w:r>
+              <w:t>OR_MISSION_</w:t>
+            </w:r>
+            <w:r>
+              <w:t>VALUES}}</w:t>
             </w:r>
             <w:r>
               <w:t xml:space="preserve"> </w:t>
@@ -422,7 +429,7 @@
     <w:p>
       <w:pPr>
         <w:rPr>
-          <w:lang w:val="en-CA"/>
+          <w:lang w:val="fr-CA"/>
         </w:rPr>
       </w:pPr>
     </w:p>
@@ -738,14 +745,14 @@
         <v:path o:extrusionok="f" gradientshapeok="t" o:connecttype="rect"/>
         <o:lock v:ext="edit" aspectratio="t"/>
       </v:shapetype>
-      <v:shape id="_x0000_i1104" type="#_x0000_t75" style="width:12.75pt;height:12.75pt;visibility:visible;mso-wrap-style:square" o:bullet="t">
+      <v:shape id="_x0000_i1114" type="#_x0000_t75" style="width:12.75pt;height:12.75pt;visibility:visible;mso-wrap-style:square" o:bullet="t">
         <v:imagedata r:id="rId1" o:title=""/>
       </v:shape>
     </w:pict>
   </w:numPicBullet>
   <w:numPicBullet w:numPicBulletId="1">
     <w:pict>
-      <v:shape id="_x0000_i1105" type="#_x0000_t75" style="width:12.75pt;height:12.75pt;visibility:visible;mso-wrap-style:square" o:bullet="t">
+      <v:shape id="_x0000_i1115" type="#_x0000_t75" style="width:12.75pt;height:12.75pt;visibility:visible;mso-wrap-style:square" o:bullet="t">
         <v:imagedata r:id="rId2" o:title=""/>
       </v:shape>
     </w:pict>
@@ -3133,7 +3140,6 @@
   <w:style w:type="character" w:default="1" w:styleId="DefaultParagraphFont">
     <w:name w:val="Default Paragraph Font"/>
     <w:uiPriority w:val="1"/>
-    <w:semiHidden/>
     <w:unhideWhenUsed/>
   </w:style>
   <w:style w:type="table" w:default="1" w:styleId="TableNormal">

</xml_diff>

<commit_message>
v1 de l export d'un DT : Done !
</commit_message>
<xml_diff>
--- a/ui/Altalents.MVC/Templates/Template_DT_Altea_2024_ItemExperience.docx
+++ b/ui/Altalents.MVC/Templates/Template_DT_Altea_2024_ItemExperience.docx
@@ -24,15 +24,14 @@
       </w:tblPr>
       <w:tblGrid>
         <w:gridCol w:w="4365"/>
-        <w:gridCol w:w="475"/>
-        <w:gridCol w:w="1933"/>
+        <w:gridCol w:w="2408"/>
         <w:gridCol w:w="3683"/>
       </w:tblGrid>
       <w:tr>
         <w:tc>
           <w:tcPr>
-            <w:tcW w:w="6020" w:type="dxa"/>
-            <w:gridSpan w:val="3"/>
+            <w:tcW w:w="6773" w:type="dxa"/>
+            <w:gridSpan w:val="2"/>
             <w:tcBorders>
               <w:top w:val="nil"/>
               <w:left w:val="single" w:sz="4" w:space="0" w:color="C0B6FF"/>
@@ -78,7 +77,7 @@
         </w:tc>
         <w:tc>
           <w:tcPr>
-            <w:tcW w:w="4431" w:type="dxa"/>
+            <w:tcW w:w="3683" w:type="dxa"/>
             <w:tcBorders>
               <w:top w:val="nil"/>
               <w:bottom w:val="nil"/>
@@ -112,7 +111,7 @@
       <w:tr>
         <w:tc>
           <w:tcPr>
-            <w:tcW w:w="2635" w:type="dxa"/>
+            <w:tcW w:w="4365" w:type="dxa"/>
             <w:tcBorders>
               <w:left w:val="single" w:sz="4" w:space="0" w:color="C0B6FF"/>
             </w:tcBorders>
@@ -141,8 +140,8 @@
         </w:tc>
         <w:tc>
           <w:tcPr>
-            <w:tcW w:w="7816" w:type="dxa"/>
-            <w:gridSpan w:val="3"/>
+            <w:tcW w:w="6091" w:type="dxa"/>
+            <w:gridSpan w:val="2"/>
             <w:tcBorders>
               <w:right w:val="single" w:sz="4" w:space="0" w:color="C0B6FF"/>
             </w:tcBorders>
@@ -154,7 +153,7 @@
                 <w:ilvl w:val="0"/>
                 <w:numId w:val="0"/>
               </w:numPr>
-              <w:ind w:left="720" w:hanging="360"/>
+              <w:ind w:left="371"/>
               <w:rPr>
                 <w:rFonts w:eastAsia="Calibri" w:cs="Calibri"/>
               </w:rPr>
@@ -168,7 +167,7 @@
       <w:tr>
         <w:tc>
           <w:tcPr>
-            <w:tcW w:w="2635" w:type="dxa"/>
+            <w:tcW w:w="4365" w:type="dxa"/>
             <w:tcBorders>
               <w:left w:val="single" w:sz="4" w:space="0" w:color="C0B6FF"/>
             </w:tcBorders>
@@ -197,8 +196,8 @@
         </w:tc>
         <w:tc>
           <w:tcPr>
-            <w:tcW w:w="7816" w:type="dxa"/>
-            <w:gridSpan w:val="3"/>
+            <w:tcW w:w="6091" w:type="dxa"/>
+            <w:gridSpan w:val="2"/>
             <w:tcBorders>
               <w:right w:val="single" w:sz="4" w:space="0" w:color="C0B6FF"/>
             </w:tcBorders>
@@ -210,7 +209,7 @@
                 <w:ilvl w:val="0"/>
                 <w:numId w:val="0"/>
               </w:numPr>
-              <w:ind w:left="720" w:hanging="360"/>
+              <w:ind w:left="371"/>
               <w:rPr>
                 <w:rFonts w:eastAsia="Calibri" w:cs="Calibri"/>
               </w:rPr>
@@ -224,7 +223,7 @@
       <w:tr>
         <w:tc>
           <w:tcPr>
-            <w:tcW w:w="2635" w:type="dxa"/>
+            <w:tcW w:w="4365" w:type="dxa"/>
             <w:tcBorders>
               <w:left w:val="single" w:sz="4" w:space="0" w:color="C0B6FF"/>
             </w:tcBorders>
@@ -254,8 +253,8 @@
         </w:tc>
         <w:tc>
           <w:tcPr>
-            <w:tcW w:w="7816" w:type="dxa"/>
-            <w:gridSpan w:val="3"/>
+            <w:tcW w:w="6091" w:type="dxa"/>
+            <w:gridSpan w:val="2"/>
             <w:tcBorders>
               <w:right w:val="single" w:sz="4" w:space="0" w:color="C0B6FF"/>
             </w:tcBorders>
@@ -267,19 +266,13 @@
                 <w:ilvl w:val="0"/>
                 <w:numId w:val="0"/>
               </w:numPr>
-              <w:ind w:left="720" w:hanging="360"/>
+              <w:ind w:left="371"/>
               <w:rPr>
                 <w:rFonts w:eastAsia="Calibri" w:cs="Calibri"/>
               </w:rPr>
             </w:pPr>
             <w:r>
-              <w:t>{{EXP_PROJ_</w:t>
-            </w:r>
-            <w:r>
-              <w:t>OR_MISSION_</w:t>
-            </w:r>
-            <w:r>
-              <w:t>VALUES}}</w:t>
+              <w:t>{{EXP_PROJ_OR_MISSION_VALUES}}</w:t>
             </w:r>
             <w:r>
               <w:t xml:space="preserve"> </w:t>
@@ -290,7 +283,7 @@
       <w:tr>
         <w:tc>
           <w:tcPr>
-            <w:tcW w:w="2635" w:type="dxa"/>
+            <w:tcW w:w="4365" w:type="dxa"/>
             <w:tcBorders>
               <w:left w:val="single" w:sz="4" w:space="0" w:color="C0B6FF"/>
             </w:tcBorders>
@@ -319,8 +312,8 @@
         </w:tc>
         <w:tc>
           <w:tcPr>
-            <w:tcW w:w="7816" w:type="dxa"/>
-            <w:gridSpan w:val="3"/>
+            <w:tcW w:w="6091" w:type="dxa"/>
+            <w:gridSpan w:val="2"/>
             <w:tcBorders>
               <w:right w:val="single" w:sz="4" w:space="0" w:color="C0B6FF"/>
             </w:tcBorders>
@@ -332,7 +325,7 @@
                 <w:ilvl w:val="0"/>
                 <w:numId w:val="0"/>
               </w:numPr>
-              <w:ind w:left="720" w:hanging="360"/>
+              <w:ind w:left="371"/>
               <w:rPr>
                 <w:rFonts w:eastAsia="Calibri" w:cs="Calibri"/>
               </w:rPr>
@@ -346,7 +339,7 @@
       <w:tr>
         <w:tc>
           <w:tcPr>
-            <w:tcW w:w="2635" w:type="dxa"/>
+            <w:tcW w:w="4365" w:type="dxa"/>
             <w:tcBorders>
               <w:left w:val="single" w:sz="4" w:space="0" w:color="C0B6FF"/>
               <w:bottom w:val="single" w:sz="4" w:space="0" w:color="C0B6FF"/>
@@ -374,27 +367,7 @@
         </w:tc>
         <w:tc>
           <w:tcPr>
-            <w:tcW w:w="475" w:type="dxa"/>
-            <w:tcBorders>
-              <w:bottom w:val="single" w:sz="4" w:space="0" w:color="C0B6FF"/>
-            </w:tcBorders>
-          </w:tcPr>
-          <w:p>
-            <w:pPr>
-              <w:pStyle w:val="Intrieurtableau"/>
-              <w:numPr>
-                <w:ilvl w:val="0"/>
-                <w:numId w:val="0"/>
-              </w:numPr>
-              <w:rPr>
-                <w:lang w:val="en-US"/>
-              </w:rPr>
-            </w:pPr>
-          </w:p>
-        </w:tc>
-        <w:tc>
-          <w:tcPr>
-            <w:tcW w:w="7346" w:type="dxa"/>
+            <w:tcW w:w="6091" w:type="dxa"/>
             <w:gridSpan w:val="2"/>
             <w:tcBorders>
               <w:bottom w:val="single" w:sz="4" w:space="0" w:color="C0B6FF"/>
@@ -408,19 +381,13 @@
                 <w:ilvl w:val="0"/>
                 <w:numId w:val="0"/>
               </w:numPr>
-              <w:ind w:left="199" w:hanging="283"/>
-              <w:rPr>
-                <w:lang w:val="en-US"/>
-              </w:rPr>
+              <w:ind w:left="371"/>
             </w:pPr>
             <w:r>
-              <w:t>{{EXP_</w:t>
-            </w:r>
-            <w:r>
-              <w:t>ENV_TECH</w:t>
-            </w:r>
-            <w:r>
-              <w:t>}}</w:t>
+              <w:rPr>
+                <w:lang w:val="en-CA"/>
+              </w:rPr>
+              <w:t>{{EXP_ENV_TECH}}</w:t>
             </w:r>
           </w:p>
         </w:tc>
@@ -745,14 +712,14 @@
         <v:path o:extrusionok="f" gradientshapeok="t" o:connecttype="rect"/>
         <o:lock v:ext="edit" aspectratio="t"/>
       </v:shapetype>
-      <v:shape id="_x0000_i1114" type="#_x0000_t75" style="width:12.75pt;height:12.75pt;visibility:visible;mso-wrap-style:square" o:bullet="t">
+      <v:shape id="_x0000_i1080" type="#_x0000_t75" style="width:12.9pt;height:12.9pt;visibility:visible;mso-wrap-style:square" o:bullet="t">
         <v:imagedata r:id="rId1" o:title=""/>
       </v:shape>
     </w:pict>
   </w:numPicBullet>
   <w:numPicBullet w:numPicBulletId="1">
     <w:pict>
-      <v:shape id="_x0000_i1115" type="#_x0000_t75" style="width:12.75pt;height:12.75pt;visibility:visible;mso-wrap-style:square" o:bullet="t">
+      <v:shape id="_x0000_i1081" type="#_x0000_t75" style="width:12.9pt;height:12.9pt;visibility:visible;mso-wrap-style:square" o:bullet="t">
         <v:imagedata r:id="rId2" o:title=""/>
       </v:shape>
     </w:pict>
@@ -3140,6 +3107,7 @@
   <w:style w:type="character" w:default="1" w:styleId="DefaultParagraphFont">
     <w:name w:val="Default Paragraph Font"/>
     <w:uiPriority w:val="1"/>
+    <w:semiHidden/>
     <w:unhideWhenUsed/>
   </w:style>
   <w:style w:type="table" w:default="1" w:styleId="TableNormal">

</xml_diff>